<commit_message>
WB Stump Tree file updates
Added more model types to the white box stump tree file and marked them off on the asset list word file. The update contains part 2 the oak trees, cleaned those up with freeform tools, new tree types were created with curves and added the log pile, axe, and barrel to the scene.
</commit_message>
<xml_diff>
--- a/Asset-List-Filled.docx
+++ b/Asset-List-Filled.docx
@@ -19,7 +19,6 @@
         <w:tblCellMar>
           <w:top w:w="74" w:type="dxa"/>
           <w:left w:w="106" w:type="dxa"/>
-          <w:bottom w:w="0" w:type="dxa"/>
           <w:right w:w="10" w:type="dxa"/>
         </w:tblCellMar>
         <w:tblLook w:val="04A0" w:firstRow="1" w:lastRow="0" w:firstColumn="1" w:lastColumn="0" w:noHBand="0" w:noVBand="1"/>
@@ -56,7 +55,6 @@
                 <w:tab w:val="center" w:pos="1216"/>
                 <w:tab w:val="center" w:pos="3525"/>
               </w:tabs>
-              <w:spacing w:after="0"/>
               <w:rPr>
                 <w:rFonts w:ascii="Garamond" w:hAnsi="Garamond"/>
               </w:rPr>
@@ -103,7 +101,6 @@
           </w:tcPr>
           <w:p>
             <w:pPr>
-              <w:spacing w:after="0"/>
               <w:rPr>
                 <w:rFonts w:ascii="Garamond" w:hAnsi="Garamond"/>
               </w:rPr>
@@ -137,7 +134,6 @@
           </w:tcPr>
           <w:p>
             <w:pPr>
-              <w:spacing w:after="0"/>
               <w:rPr>
                 <w:rFonts w:ascii="Garamond" w:hAnsi="Garamond"/>
                 <w:b/>
@@ -159,7 +155,6 @@
           </w:tcPr>
           <w:p>
             <w:pPr>
-              <w:spacing w:after="0"/>
               <w:rPr>
                 <w:rFonts w:ascii="Garamond" w:hAnsi="Garamond"/>
                 <w:b/>
@@ -181,7 +176,6 @@
           </w:tcPr>
           <w:p>
             <w:pPr>
-              <w:spacing w:after="0"/>
               <w:rPr>
                 <w:rFonts w:ascii="Garamond" w:hAnsi="Garamond"/>
                 <w:b/>
@@ -214,7 +208,6 @@
                 <w:tab w:val="center" w:pos="4193"/>
                 <w:tab w:val="center" w:pos="7390"/>
               </w:tabs>
-              <w:spacing w:after="0"/>
               <w:rPr>
                 <w:rFonts w:ascii="Garamond" w:hAnsi="Garamond"/>
               </w:rPr>
@@ -260,7 +253,6 @@
                 <w:tab w:val="center" w:pos="4193"/>
                 <w:tab w:val="center" w:pos="7390"/>
               </w:tabs>
-              <w:spacing w:after="0"/>
               <w:rPr>
                 <w:rFonts w:ascii="Garamond" w:hAnsi="Garamond"/>
                 <w:b/>
@@ -297,7 +289,6 @@
                 <w:tab w:val="center" w:pos="4193"/>
                 <w:tab w:val="center" w:pos="7390"/>
               </w:tabs>
-              <w:spacing w:after="0"/>
               <w:rPr>
                 <w:rFonts w:ascii="Garamond" w:hAnsi="Garamond"/>
               </w:rPr>
@@ -331,7 +322,6 @@
                 <w:tab w:val="center" w:pos="4193"/>
                 <w:tab w:val="center" w:pos="7390"/>
               </w:tabs>
-              <w:spacing w:after="0"/>
               <w:rPr>
                 <w:rFonts w:ascii="Garamond" w:hAnsi="Garamond"/>
               </w:rPr>
@@ -365,7 +355,6 @@
                 <w:tab w:val="center" w:pos="4193"/>
                 <w:tab w:val="center" w:pos="7390"/>
               </w:tabs>
-              <w:spacing w:after="0"/>
               <w:rPr>
                 <w:rFonts w:ascii="Garamond" w:hAnsi="Garamond"/>
               </w:rPr>
@@ -399,7 +388,6 @@
                 <w:tab w:val="center" w:pos="4193"/>
                 <w:tab w:val="center" w:pos="7390"/>
               </w:tabs>
-              <w:spacing w:after="0"/>
               <w:rPr>
                 <w:rFonts w:ascii="Garamond" w:hAnsi="Garamond"/>
               </w:rPr>
@@ -432,7 +420,6 @@
           </w:tcPr>
           <w:p>
             <w:pPr>
-              <w:spacing w:after="0"/>
               <w:rPr>
                 <w:rFonts w:ascii="Garamond" w:hAnsi="Garamond"/>
                 <w:sz w:val="20"/>
@@ -461,7 +448,6 @@
           </w:tcPr>
           <w:p>
             <w:pPr>
-              <w:spacing w:after="0"/>
               <w:ind w:left="1"/>
               <w:rPr>
                 <w:rFonts w:ascii="Garamond" w:hAnsi="Garamond"/>
@@ -492,7 +478,6 @@
           </w:tcPr>
           <w:p>
             <w:pPr>
-              <w:spacing w:after="0"/>
               <w:ind w:left="1"/>
               <w:rPr>
                 <w:rFonts w:ascii="Garamond" w:hAnsi="Garamond"/>
@@ -518,7 +503,6 @@
           </w:tcPr>
           <w:p>
             <w:pPr>
-              <w:spacing w:after="0"/>
               <w:rPr>
                 <w:rFonts w:ascii="Garamond" w:hAnsi="Garamond"/>
                 <w:sz w:val="20"/>
@@ -544,11 +528,10 @@
               <w:bottom w:val="single" w:sz="4" w:space="0" w:color="000000"/>
               <w:right w:val="single" w:sz="4" w:space="0" w:color="000000"/>
             </w:tcBorders>
-            <w:shd w:val="clear" w:color="auto" w:fill="70AD47" w:themeFill="accent6"/>
-          </w:tcPr>
-          <w:p>
-            <w:pPr>
-              <w:spacing w:after="0"/>
+            <w:shd w:val="clear" w:color="auto" w:fill="FF0000"/>
+          </w:tcPr>
+          <w:p>
+            <w:pPr>
               <w:rPr>
                 <w:rFonts w:ascii="Garamond" w:hAnsi="Garamond"/>
               </w:rPr>
@@ -567,7 +550,6 @@
           </w:tcPr>
           <w:p>
             <w:pPr>
-              <w:spacing w:after="0"/>
               <w:rPr>
                 <w:rFonts w:ascii="Garamond" w:hAnsi="Garamond"/>
               </w:rPr>
@@ -586,7 +568,6 @@
           </w:tcPr>
           <w:p>
             <w:pPr>
-              <w:spacing w:after="0"/>
               <w:rPr>
                 <w:rFonts w:ascii="Garamond" w:hAnsi="Garamond"/>
               </w:rPr>
@@ -610,7 +591,6 @@
           </w:tcPr>
           <w:p>
             <w:pPr>
-              <w:spacing w:after="0"/>
               <w:rPr>
                 <w:rFonts w:ascii="Garamond" w:hAnsi="Garamond"/>
                 <w:sz w:val="20"/>
@@ -639,7 +619,6 @@
           </w:tcPr>
           <w:p>
             <w:pPr>
-              <w:spacing w:after="0"/>
               <w:ind w:left="1"/>
               <w:rPr>
                 <w:rFonts w:ascii="Garamond" w:hAnsi="Garamond"/>
@@ -670,7 +649,6 @@
           </w:tcPr>
           <w:p>
             <w:pPr>
-              <w:spacing w:after="0"/>
               <w:ind w:left="1"/>
               <w:rPr>
                 <w:rFonts w:ascii="Garamond" w:hAnsi="Garamond"/>
@@ -696,7 +674,6 @@
           </w:tcPr>
           <w:p>
             <w:pPr>
-              <w:spacing w:after="0"/>
               <w:rPr>
                 <w:rFonts w:ascii="Garamond" w:hAnsi="Garamond"/>
                 <w:sz w:val="20"/>
@@ -722,11 +699,10 @@
               <w:bottom w:val="single" w:sz="4" w:space="0" w:color="000000"/>
               <w:right w:val="single" w:sz="4" w:space="0" w:color="000000"/>
             </w:tcBorders>
-            <w:shd w:val="clear" w:color="auto" w:fill="70AD47" w:themeFill="accent6"/>
-          </w:tcPr>
-          <w:p>
-            <w:pPr>
-              <w:spacing w:after="0"/>
+            <w:shd w:val="clear" w:color="auto" w:fill="FF0000"/>
+          </w:tcPr>
+          <w:p>
+            <w:pPr>
               <w:rPr>
                 <w:rFonts w:ascii="Garamond" w:hAnsi="Garamond"/>
               </w:rPr>
@@ -745,7 +721,6 @@
           </w:tcPr>
           <w:p>
             <w:pPr>
-              <w:spacing w:after="0"/>
               <w:rPr>
                 <w:rFonts w:ascii="Garamond" w:hAnsi="Garamond"/>
               </w:rPr>
@@ -764,7 +739,6 @@
           </w:tcPr>
           <w:p>
             <w:pPr>
-              <w:spacing w:after="0"/>
               <w:rPr>
                 <w:rFonts w:ascii="Garamond" w:hAnsi="Garamond"/>
               </w:rPr>
@@ -788,7 +762,6 @@
           </w:tcPr>
           <w:p>
             <w:pPr>
-              <w:spacing w:after="0"/>
               <w:rPr>
                 <w:rFonts w:ascii="Garamond" w:hAnsi="Garamond"/>
                 <w:sz w:val="20"/>
@@ -817,7 +790,6 @@
           </w:tcPr>
           <w:p>
             <w:pPr>
-              <w:spacing w:after="0"/>
               <w:ind w:left="1"/>
               <w:rPr>
                 <w:rFonts w:ascii="Garamond" w:hAnsi="Garamond"/>
@@ -848,7 +820,6 @@
           </w:tcPr>
           <w:p>
             <w:pPr>
-              <w:spacing w:after="0"/>
               <w:ind w:left="1"/>
               <w:rPr>
                 <w:rFonts w:ascii="Garamond" w:hAnsi="Garamond"/>
@@ -874,7 +845,6 @@
           </w:tcPr>
           <w:p>
             <w:pPr>
-              <w:spacing w:after="0"/>
               <w:rPr>
                 <w:rFonts w:ascii="Garamond" w:hAnsi="Garamond"/>
                 <w:sz w:val="20"/>
@@ -904,7 +874,6 @@
           </w:tcPr>
           <w:p>
             <w:pPr>
-              <w:spacing w:after="0"/>
               <w:rPr>
                 <w:rFonts w:ascii="Garamond" w:hAnsi="Garamond"/>
               </w:rPr>
@@ -923,7 +892,6 @@
           </w:tcPr>
           <w:p>
             <w:pPr>
-              <w:spacing w:after="0"/>
               <w:rPr>
                 <w:rFonts w:ascii="Garamond" w:hAnsi="Garamond"/>
               </w:rPr>
@@ -942,7 +910,6 @@
           </w:tcPr>
           <w:p>
             <w:pPr>
-              <w:spacing w:after="0"/>
               <w:rPr>
                 <w:rFonts w:ascii="Garamond" w:hAnsi="Garamond"/>
               </w:rPr>
@@ -966,7 +933,6 @@
           </w:tcPr>
           <w:p>
             <w:pPr>
-              <w:spacing w:after="0"/>
               <w:rPr>
                 <w:rFonts w:ascii="Garamond" w:hAnsi="Garamond"/>
                 <w:sz w:val="20"/>
@@ -995,7 +961,6 @@
           </w:tcPr>
           <w:p>
             <w:pPr>
-              <w:spacing w:after="0"/>
               <w:ind w:left="1"/>
               <w:rPr>
                 <w:rFonts w:ascii="Garamond" w:hAnsi="Garamond"/>
@@ -1026,7 +991,6 @@
           </w:tcPr>
           <w:p>
             <w:pPr>
-              <w:spacing w:after="0"/>
               <w:ind w:left="1"/>
               <w:rPr>
                 <w:rFonts w:ascii="Garamond" w:hAnsi="Garamond"/>
@@ -1052,7 +1016,6 @@
           </w:tcPr>
           <w:p>
             <w:pPr>
-              <w:spacing w:after="0"/>
               <w:rPr>
                 <w:rFonts w:ascii="Garamond" w:hAnsi="Garamond"/>
                 <w:sz w:val="20"/>
@@ -1082,7 +1045,6 @@
           </w:tcPr>
           <w:p>
             <w:pPr>
-              <w:spacing w:after="0"/>
               <w:rPr>
                 <w:rFonts w:ascii="Garamond" w:hAnsi="Garamond"/>
               </w:rPr>
@@ -1101,7 +1063,6 @@
           </w:tcPr>
           <w:p>
             <w:pPr>
-              <w:spacing w:after="0"/>
               <w:rPr>
                 <w:rFonts w:ascii="Garamond" w:hAnsi="Garamond"/>
               </w:rPr>
@@ -1120,7 +1081,6 @@
           </w:tcPr>
           <w:p>
             <w:pPr>
-              <w:spacing w:after="0"/>
               <w:rPr>
                 <w:rFonts w:ascii="Garamond" w:hAnsi="Garamond"/>
               </w:rPr>
@@ -1144,14 +1104,12 @@
           </w:tcPr>
           <w:p>
             <w:pPr>
-              <w:spacing w:after="0"/>
-              <w:rPr>
-                <w:rFonts w:ascii="Garamond" w:hAnsi="Garamond"/>
-                <w:sz w:val="20"/>
-                <w:szCs w:val="20"/>
-              </w:rPr>
-            </w:pPr>
-            <w:bookmarkStart w:id="0" w:name="_GoBack" w:colFirst="5" w:colLast="5"/>
+              <w:rPr>
+                <w:rFonts w:ascii="Garamond" w:hAnsi="Garamond"/>
+                <w:sz w:val="20"/>
+                <w:szCs w:val="20"/>
+              </w:rPr>
+            </w:pPr>
             <w:r>
               <w:rPr>
                 <w:rFonts w:ascii="Garamond" w:hAnsi="Garamond"/>
@@ -1174,7 +1132,6 @@
           </w:tcPr>
           <w:p>
             <w:pPr>
-              <w:spacing w:after="0"/>
               <w:ind w:left="1"/>
               <w:rPr>
                 <w:rFonts w:ascii="Garamond" w:hAnsi="Garamond"/>
@@ -1205,7 +1162,6 @@
           </w:tcPr>
           <w:p>
             <w:pPr>
-              <w:spacing w:after="0"/>
               <w:ind w:left="1"/>
               <w:rPr>
                 <w:rFonts w:ascii="Garamond" w:hAnsi="Garamond"/>
@@ -1231,7 +1187,6 @@
           </w:tcPr>
           <w:p>
             <w:pPr>
-              <w:spacing w:after="0"/>
               <w:rPr>
                 <w:rFonts w:ascii="Garamond" w:hAnsi="Garamond"/>
                 <w:sz w:val="20"/>
@@ -1257,10 +1212,10 @@
               <w:bottom w:val="single" w:sz="4" w:space="0" w:color="000000"/>
               <w:right w:val="single" w:sz="4" w:space="0" w:color="000000"/>
             </w:tcBorders>
-          </w:tcPr>
-          <w:p>
-            <w:pPr>
-              <w:spacing w:after="0"/>
+            <w:shd w:val="clear" w:color="auto" w:fill="70AD47" w:themeFill="accent6"/>
+          </w:tcPr>
+          <w:p>
+            <w:pPr>
               <w:rPr>
                 <w:rFonts w:ascii="Garamond" w:hAnsi="Garamond"/>
               </w:rPr>
@@ -1279,7 +1234,6 @@
           </w:tcPr>
           <w:p>
             <w:pPr>
-              <w:spacing w:after="0"/>
               <w:rPr>
                 <w:rFonts w:ascii="Garamond" w:hAnsi="Garamond"/>
               </w:rPr>
@@ -1298,7 +1252,6 @@
           </w:tcPr>
           <w:p>
             <w:pPr>
-              <w:spacing w:after="0"/>
               <w:rPr>
                 <w:rFonts w:ascii="Garamond" w:hAnsi="Garamond"/>
               </w:rPr>
@@ -1306,7 +1259,6 @@
           </w:p>
         </w:tc>
       </w:tr>
-      <w:bookmarkEnd w:id="0"/>
       <w:tr>
         <w:trPr>
           <w:trHeight w:val="329"/>
@@ -1323,7 +1275,6 @@
           </w:tcPr>
           <w:p>
             <w:pPr>
-              <w:spacing w:after="0"/>
               <w:rPr>
                 <w:rFonts w:ascii="Garamond" w:hAnsi="Garamond"/>
                 <w:sz w:val="20"/>
@@ -1352,7 +1303,6 @@
           </w:tcPr>
           <w:p>
             <w:pPr>
-              <w:spacing w:after="0"/>
               <w:ind w:left="1"/>
               <w:rPr>
                 <w:rFonts w:ascii="Garamond" w:hAnsi="Garamond"/>
@@ -1383,7 +1333,6 @@
           </w:tcPr>
           <w:p>
             <w:pPr>
-              <w:spacing w:after="0"/>
               <w:ind w:left="1"/>
               <w:rPr>
                 <w:rFonts w:ascii="Garamond" w:hAnsi="Garamond"/>
@@ -1409,7 +1358,6 @@
           </w:tcPr>
           <w:p>
             <w:pPr>
-              <w:spacing w:after="0"/>
               <w:rPr>
                 <w:rFonts w:ascii="Garamond" w:hAnsi="Garamond"/>
                 <w:sz w:val="20"/>
@@ -1435,10 +1383,10 @@
               <w:bottom w:val="single" w:sz="4" w:space="0" w:color="000000"/>
               <w:right w:val="single" w:sz="4" w:space="0" w:color="000000"/>
             </w:tcBorders>
-          </w:tcPr>
-          <w:p>
-            <w:pPr>
-              <w:spacing w:after="0"/>
+            <w:shd w:val="clear" w:color="auto" w:fill="70AD47" w:themeFill="accent6"/>
+          </w:tcPr>
+          <w:p>
+            <w:pPr>
               <w:rPr>
                 <w:rFonts w:ascii="Garamond" w:hAnsi="Garamond"/>
               </w:rPr>
@@ -1457,7 +1405,6 @@
           </w:tcPr>
           <w:p>
             <w:pPr>
-              <w:spacing w:after="0"/>
               <w:rPr>
                 <w:rFonts w:ascii="Garamond" w:hAnsi="Garamond"/>
               </w:rPr>
@@ -1476,7 +1423,6 @@
           </w:tcPr>
           <w:p>
             <w:pPr>
-              <w:spacing w:after="0"/>
               <w:rPr>
                 <w:rFonts w:ascii="Garamond" w:hAnsi="Garamond"/>
               </w:rPr>
@@ -1500,7 +1446,6 @@
           </w:tcPr>
           <w:p>
             <w:pPr>
-              <w:spacing w:after="0"/>
               <w:rPr>
                 <w:rFonts w:ascii="Garamond" w:hAnsi="Garamond"/>
                 <w:sz w:val="20"/>
@@ -1529,7 +1474,6 @@
           </w:tcPr>
           <w:p>
             <w:pPr>
-              <w:spacing w:after="0"/>
               <w:ind w:left="1"/>
               <w:rPr>
                 <w:rFonts w:ascii="Garamond" w:hAnsi="Garamond"/>
@@ -1560,7 +1504,6 @@
           </w:tcPr>
           <w:p>
             <w:pPr>
-              <w:spacing w:after="0"/>
               <w:ind w:left="1"/>
               <w:rPr>
                 <w:rFonts w:ascii="Garamond" w:hAnsi="Garamond"/>
@@ -1586,7 +1529,6 @@
           </w:tcPr>
           <w:p>
             <w:pPr>
-              <w:spacing w:after="0"/>
               <w:rPr>
                 <w:rFonts w:ascii="Garamond" w:hAnsi="Garamond"/>
                 <w:sz w:val="20"/>
@@ -1612,10 +1554,10 @@
               <w:bottom w:val="single" w:sz="4" w:space="0" w:color="000000"/>
               <w:right w:val="single" w:sz="4" w:space="0" w:color="000000"/>
             </w:tcBorders>
-          </w:tcPr>
-          <w:p>
-            <w:pPr>
-              <w:spacing w:after="0"/>
+            <w:shd w:val="clear" w:color="auto" w:fill="FF0000"/>
+          </w:tcPr>
+          <w:p>
+            <w:pPr>
               <w:rPr>
                 <w:rFonts w:ascii="Garamond" w:hAnsi="Garamond"/>
               </w:rPr>
@@ -1634,7 +1576,6 @@
           </w:tcPr>
           <w:p>
             <w:pPr>
-              <w:spacing w:after="0"/>
               <w:rPr>
                 <w:rFonts w:ascii="Garamond" w:hAnsi="Garamond"/>
               </w:rPr>
@@ -1653,7 +1594,6 @@
           </w:tcPr>
           <w:p>
             <w:pPr>
-              <w:spacing w:after="0"/>
               <w:rPr>
                 <w:rFonts w:ascii="Garamond" w:hAnsi="Garamond"/>
               </w:rPr>
@@ -1677,7 +1617,6 @@
           </w:tcPr>
           <w:p>
             <w:pPr>
-              <w:spacing w:after="0"/>
               <w:rPr>
                 <w:rFonts w:ascii="Garamond" w:hAnsi="Garamond"/>
                 <w:sz w:val="20"/>
@@ -1706,7 +1645,6 @@
           </w:tcPr>
           <w:p>
             <w:pPr>
-              <w:spacing w:after="0"/>
               <w:ind w:left="1"/>
               <w:rPr>
                 <w:rFonts w:ascii="Garamond" w:hAnsi="Garamond"/>
@@ -1737,7 +1675,6 @@
           </w:tcPr>
           <w:p>
             <w:pPr>
-              <w:spacing w:after="0"/>
               <w:ind w:left="1"/>
               <w:rPr>
                 <w:rFonts w:ascii="Garamond" w:hAnsi="Garamond"/>
@@ -1763,7 +1700,6 @@
           </w:tcPr>
           <w:p>
             <w:pPr>
-              <w:spacing w:after="0"/>
               <w:rPr>
                 <w:rFonts w:ascii="Garamond" w:hAnsi="Garamond"/>
                 <w:sz w:val="20"/>
@@ -1789,10 +1725,10 @@
               <w:bottom w:val="single" w:sz="4" w:space="0" w:color="000000"/>
               <w:right w:val="single" w:sz="4" w:space="0" w:color="000000"/>
             </w:tcBorders>
-          </w:tcPr>
-          <w:p>
-            <w:pPr>
-              <w:spacing w:after="0"/>
+            <w:shd w:val="clear" w:color="auto" w:fill="70AD47" w:themeFill="accent6"/>
+          </w:tcPr>
+          <w:p>
+            <w:pPr>
               <w:rPr>
                 <w:rFonts w:ascii="Garamond" w:hAnsi="Garamond"/>
               </w:rPr>
@@ -1811,7 +1747,6 @@
           </w:tcPr>
           <w:p>
             <w:pPr>
-              <w:spacing w:after="0"/>
               <w:rPr>
                 <w:rFonts w:ascii="Garamond" w:hAnsi="Garamond"/>
               </w:rPr>
@@ -1830,7 +1765,6 @@
           </w:tcPr>
           <w:p>
             <w:pPr>
-              <w:spacing w:after="0"/>
               <w:rPr>
                 <w:rFonts w:ascii="Garamond" w:hAnsi="Garamond"/>
               </w:rPr>
@@ -1854,7 +1788,6 @@
           </w:tcPr>
           <w:p>
             <w:pPr>
-              <w:spacing w:after="0"/>
               <w:rPr>
                 <w:rFonts w:ascii="Garamond" w:hAnsi="Garamond"/>
                 <w:sz w:val="20"/>
@@ -1883,7 +1816,6 @@
           </w:tcPr>
           <w:p>
             <w:pPr>
-              <w:spacing w:after="0"/>
               <w:ind w:left="1"/>
               <w:rPr>
                 <w:rFonts w:ascii="Garamond" w:hAnsi="Garamond"/>
@@ -1914,7 +1846,6 @@
           </w:tcPr>
           <w:p>
             <w:pPr>
-              <w:spacing w:after="0"/>
               <w:ind w:left="1"/>
               <w:rPr>
                 <w:rFonts w:ascii="Garamond" w:hAnsi="Garamond"/>
@@ -1940,7 +1871,6 @@
           </w:tcPr>
           <w:p>
             <w:pPr>
-              <w:spacing w:after="0"/>
               <w:rPr>
                 <w:rFonts w:ascii="Garamond" w:hAnsi="Garamond"/>
                 <w:sz w:val="20"/>
@@ -1966,10 +1896,10 @@
               <w:bottom w:val="single" w:sz="4" w:space="0" w:color="000000"/>
               <w:right w:val="single" w:sz="4" w:space="0" w:color="000000"/>
             </w:tcBorders>
-          </w:tcPr>
-          <w:p>
-            <w:pPr>
-              <w:spacing w:after="0"/>
+            <w:shd w:val="clear" w:color="auto" w:fill="70AD47" w:themeFill="accent6"/>
+          </w:tcPr>
+          <w:p>
+            <w:pPr>
               <w:rPr>
                 <w:rFonts w:ascii="Garamond" w:hAnsi="Garamond"/>
               </w:rPr>
@@ -1988,7 +1918,6 @@
           </w:tcPr>
           <w:p>
             <w:pPr>
-              <w:spacing w:after="0"/>
               <w:rPr>
                 <w:rFonts w:ascii="Garamond" w:hAnsi="Garamond"/>
               </w:rPr>
@@ -2007,7 +1936,6 @@
           </w:tcPr>
           <w:p>
             <w:pPr>
-              <w:spacing w:after="0"/>
               <w:rPr>
                 <w:rFonts w:ascii="Garamond" w:hAnsi="Garamond"/>
               </w:rPr>
@@ -2031,7 +1959,6 @@
           </w:tcPr>
           <w:p>
             <w:pPr>
-              <w:spacing w:after="0"/>
               <w:rPr>
                 <w:rFonts w:ascii="Garamond" w:hAnsi="Garamond"/>
                 <w:sz w:val="20"/>
@@ -2060,7 +1987,6 @@
           </w:tcPr>
           <w:p>
             <w:pPr>
-              <w:spacing w:after="0"/>
               <w:ind w:left="1"/>
               <w:rPr>
                 <w:rFonts w:ascii="Garamond" w:hAnsi="Garamond"/>
@@ -2091,7 +2017,6 @@
           </w:tcPr>
           <w:p>
             <w:pPr>
-              <w:spacing w:after="0"/>
               <w:ind w:left="1"/>
               <w:rPr>
                 <w:rFonts w:ascii="Garamond" w:hAnsi="Garamond"/>
@@ -2117,7 +2042,6 @@
           </w:tcPr>
           <w:p>
             <w:pPr>
-              <w:spacing w:after="0"/>
               <w:rPr>
                 <w:rFonts w:ascii="Garamond" w:hAnsi="Garamond"/>
                 <w:sz w:val="20"/>
@@ -2143,10 +2067,10 @@
               <w:bottom w:val="single" w:sz="4" w:space="0" w:color="000000"/>
               <w:right w:val="single" w:sz="4" w:space="0" w:color="000000"/>
             </w:tcBorders>
-          </w:tcPr>
-          <w:p>
-            <w:pPr>
-              <w:spacing w:after="0"/>
+            <w:shd w:val="clear" w:color="auto" w:fill="70AD47" w:themeFill="accent6"/>
+          </w:tcPr>
+          <w:p>
+            <w:pPr>
               <w:rPr>
                 <w:rFonts w:ascii="Garamond" w:hAnsi="Garamond"/>
               </w:rPr>
@@ -2165,7 +2089,6 @@
           </w:tcPr>
           <w:p>
             <w:pPr>
-              <w:spacing w:after="0"/>
               <w:rPr>
                 <w:rFonts w:ascii="Garamond" w:hAnsi="Garamond"/>
               </w:rPr>
@@ -2184,7 +2107,6 @@
           </w:tcPr>
           <w:p>
             <w:pPr>
-              <w:spacing w:after="0"/>
               <w:rPr>
                 <w:rFonts w:ascii="Garamond" w:hAnsi="Garamond"/>
               </w:rPr>
@@ -2208,7 +2130,6 @@
           </w:tcPr>
           <w:p>
             <w:pPr>
-              <w:spacing w:after="0"/>
               <w:rPr>
                 <w:rFonts w:ascii="Garamond" w:hAnsi="Garamond"/>
                 <w:sz w:val="20"/>
@@ -2237,7 +2158,6 @@
           </w:tcPr>
           <w:p>
             <w:pPr>
-              <w:spacing w:after="0"/>
               <w:ind w:left="1"/>
               <w:rPr>
                 <w:rFonts w:ascii="Garamond" w:hAnsi="Garamond"/>
@@ -2268,7 +2188,6 @@
           </w:tcPr>
           <w:p>
             <w:pPr>
-              <w:spacing w:after="0"/>
               <w:ind w:left="1"/>
               <w:rPr>
                 <w:rFonts w:ascii="Garamond" w:hAnsi="Garamond"/>
@@ -2294,7 +2213,6 @@
           </w:tcPr>
           <w:p>
             <w:pPr>
-              <w:spacing w:after="0"/>
               <w:rPr>
                 <w:rFonts w:ascii="Garamond" w:hAnsi="Garamond"/>
                 <w:sz w:val="20"/>
@@ -2320,10 +2238,10 @@
               <w:bottom w:val="single" w:sz="4" w:space="0" w:color="000000"/>
               <w:right w:val="single" w:sz="4" w:space="0" w:color="000000"/>
             </w:tcBorders>
-          </w:tcPr>
-          <w:p>
-            <w:pPr>
-              <w:spacing w:after="0"/>
+            <w:shd w:val="clear" w:color="auto" w:fill="70AD47" w:themeFill="accent6"/>
+          </w:tcPr>
+          <w:p>
+            <w:pPr>
               <w:rPr>
                 <w:rFonts w:ascii="Garamond" w:hAnsi="Garamond"/>
               </w:rPr>
@@ -2342,7 +2260,6 @@
           </w:tcPr>
           <w:p>
             <w:pPr>
-              <w:spacing w:after="0"/>
               <w:rPr>
                 <w:rFonts w:ascii="Garamond" w:hAnsi="Garamond"/>
               </w:rPr>
@@ -2361,7 +2278,6 @@
           </w:tcPr>
           <w:p>
             <w:pPr>
-              <w:spacing w:after="0"/>
               <w:rPr>
                 <w:rFonts w:ascii="Garamond" w:hAnsi="Garamond"/>
               </w:rPr>
@@ -2385,7 +2301,6 @@
           </w:tcPr>
           <w:p>
             <w:pPr>
-              <w:spacing w:after="0"/>
               <w:rPr>
                 <w:rFonts w:ascii="Garamond" w:hAnsi="Garamond"/>
                 <w:sz w:val="20"/>
@@ -2414,7 +2329,6 @@
           </w:tcPr>
           <w:p>
             <w:pPr>
-              <w:spacing w:after="0"/>
               <w:ind w:left="1"/>
               <w:rPr>
                 <w:rFonts w:ascii="Garamond" w:hAnsi="Garamond"/>
@@ -2445,7 +2359,6 @@
           </w:tcPr>
           <w:p>
             <w:pPr>
-              <w:spacing w:after="0"/>
               <w:ind w:left="1"/>
               <w:rPr>
                 <w:rFonts w:ascii="Garamond" w:hAnsi="Garamond"/>
@@ -2471,7 +2384,6 @@
           </w:tcPr>
           <w:p>
             <w:pPr>
-              <w:spacing w:after="0"/>
               <w:rPr>
                 <w:rFonts w:ascii="Garamond" w:hAnsi="Garamond"/>
                 <w:sz w:val="20"/>
@@ -2497,10 +2409,10 @@
               <w:bottom w:val="single" w:sz="4" w:space="0" w:color="000000"/>
               <w:right w:val="single" w:sz="4" w:space="0" w:color="000000"/>
             </w:tcBorders>
-          </w:tcPr>
-          <w:p>
-            <w:pPr>
-              <w:spacing w:after="0"/>
+            <w:shd w:val="clear" w:color="auto" w:fill="70AD47" w:themeFill="accent6"/>
+          </w:tcPr>
+          <w:p>
+            <w:pPr>
               <w:rPr>
                 <w:rFonts w:ascii="Garamond" w:hAnsi="Garamond"/>
               </w:rPr>
@@ -2519,7 +2431,6 @@
           </w:tcPr>
           <w:p>
             <w:pPr>
-              <w:spacing w:after="0"/>
               <w:rPr>
                 <w:rFonts w:ascii="Garamond" w:hAnsi="Garamond"/>
               </w:rPr>
@@ -2538,7 +2449,6 @@
           </w:tcPr>
           <w:p>
             <w:pPr>
-              <w:spacing w:after="0"/>
               <w:rPr>
                 <w:rFonts w:ascii="Garamond" w:hAnsi="Garamond"/>
               </w:rPr>
@@ -2562,7 +2472,6 @@
           </w:tcPr>
           <w:p>
             <w:pPr>
-              <w:spacing w:after="0"/>
               <w:rPr>
                 <w:rFonts w:ascii="Garamond" w:hAnsi="Garamond"/>
                 <w:sz w:val="20"/>
@@ -2591,7 +2500,6 @@
           </w:tcPr>
           <w:p>
             <w:pPr>
-              <w:spacing w:after="0"/>
               <w:ind w:left="1"/>
               <w:rPr>
                 <w:rFonts w:ascii="Garamond" w:hAnsi="Garamond"/>
@@ -2622,7 +2530,6 @@
           </w:tcPr>
           <w:p>
             <w:pPr>
-              <w:spacing w:after="0"/>
               <w:ind w:left="1"/>
               <w:rPr>
                 <w:rFonts w:ascii="Garamond" w:hAnsi="Garamond"/>
@@ -2648,7 +2555,6 @@
           </w:tcPr>
           <w:p>
             <w:pPr>
-              <w:spacing w:after="0"/>
               <w:rPr>
                 <w:rFonts w:ascii="Garamond" w:hAnsi="Garamond"/>
                 <w:sz w:val="20"/>
@@ -2674,10 +2580,10 @@
               <w:bottom w:val="single" w:sz="4" w:space="0" w:color="000000"/>
               <w:right w:val="single" w:sz="4" w:space="0" w:color="000000"/>
             </w:tcBorders>
-          </w:tcPr>
-          <w:p>
-            <w:pPr>
-              <w:spacing w:after="0"/>
+            <w:shd w:val="clear" w:color="auto" w:fill="FF0000"/>
+          </w:tcPr>
+          <w:p>
+            <w:pPr>
               <w:rPr>
                 <w:rFonts w:ascii="Garamond" w:hAnsi="Garamond"/>
               </w:rPr>
@@ -2696,7 +2602,6 @@
           </w:tcPr>
           <w:p>
             <w:pPr>
-              <w:spacing w:after="0"/>
               <w:rPr>
                 <w:rFonts w:ascii="Garamond" w:hAnsi="Garamond"/>
               </w:rPr>
@@ -2715,7 +2620,6 @@
           </w:tcPr>
           <w:p>
             <w:pPr>
-              <w:spacing w:after="0"/>
               <w:rPr>
                 <w:rFonts w:ascii="Garamond" w:hAnsi="Garamond"/>
               </w:rPr>
@@ -2739,7 +2643,6 @@
           </w:tcPr>
           <w:p>
             <w:pPr>
-              <w:spacing w:after="0"/>
               <w:rPr>
                 <w:rFonts w:ascii="Garamond" w:hAnsi="Garamond"/>
                 <w:sz w:val="20"/>
@@ -2768,7 +2671,6 @@
           </w:tcPr>
           <w:p>
             <w:pPr>
-              <w:spacing w:after="0"/>
               <w:ind w:left="1"/>
               <w:rPr>
                 <w:rFonts w:ascii="Garamond" w:hAnsi="Garamond"/>
@@ -2799,7 +2701,6 @@
           </w:tcPr>
           <w:p>
             <w:pPr>
-              <w:spacing w:after="0"/>
               <w:ind w:left="1"/>
               <w:rPr>
                 <w:rFonts w:ascii="Garamond" w:hAnsi="Garamond"/>
@@ -2825,7 +2726,6 @@
           </w:tcPr>
           <w:p>
             <w:pPr>
-              <w:spacing w:after="0"/>
               <w:rPr>
                 <w:rFonts w:ascii="Garamond" w:hAnsi="Garamond"/>
                 <w:sz w:val="20"/>
@@ -2851,10 +2751,10 @@
               <w:bottom w:val="single" w:sz="4" w:space="0" w:color="000000"/>
               <w:right w:val="single" w:sz="4" w:space="0" w:color="000000"/>
             </w:tcBorders>
-          </w:tcPr>
-          <w:p>
-            <w:pPr>
-              <w:spacing w:after="0"/>
+            <w:shd w:val="clear" w:color="auto" w:fill="FF0000"/>
+          </w:tcPr>
+          <w:p>
+            <w:pPr>
               <w:rPr>
                 <w:rFonts w:ascii="Garamond" w:hAnsi="Garamond"/>
               </w:rPr>
@@ -2873,7 +2773,6 @@
           </w:tcPr>
           <w:p>
             <w:pPr>
-              <w:spacing w:after="0"/>
               <w:rPr>
                 <w:rFonts w:ascii="Garamond" w:hAnsi="Garamond"/>
               </w:rPr>
@@ -2892,7 +2791,6 @@
           </w:tcPr>
           <w:p>
             <w:pPr>
-              <w:spacing w:after="0"/>
               <w:rPr>
                 <w:rFonts w:ascii="Garamond" w:hAnsi="Garamond"/>
               </w:rPr>
@@ -2916,7 +2814,6 @@
           </w:tcPr>
           <w:p>
             <w:pPr>
-              <w:spacing w:after="0"/>
               <w:rPr>
                 <w:rFonts w:ascii="Garamond" w:hAnsi="Garamond"/>
                 <w:sz w:val="20"/>
@@ -2945,7 +2842,6 @@
           </w:tcPr>
           <w:p>
             <w:pPr>
-              <w:spacing w:after="0"/>
               <w:ind w:left="1"/>
               <w:rPr>
                 <w:rFonts w:ascii="Garamond" w:hAnsi="Garamond"/>
@@ -2976,7 +2872,6 @@
           </w:tcPr>
           <w:p>
             <w:pPr>
-              <w:spacing w:after="0"/>
               <w:ind w:left="1"/>
               <w:rPr>
                 <w:rFonts w:ascii="Garamond" w:hAnsi="Garamond"/>
@@ -3002,7 +2897,6 @@
           </w:tcPr>
           <w:p>
             <w:pPr>
-              <w:spacing w:after="0"/>
               <w:rPr>
                 <w:rFonts w:ascii="Garamond" w:hAnsi="Garamond"/>
                 <w:sz w:val="20"/>
@@ -3028,10 +2922,10 @@
               <w:bottom w:val="single" w:sz="4" w:space="0" w:color="000000"/>
               <w:right w:val="single" w:sz="4" w:space="0" w:color="000000"/>
             </w:tcBorders>
-          </w:tcPr>
-          <w:p>
-            <w:pPr>
-              <w:spacing w:after="0"/>
+            <w:shd w:val="clear" w:color="auto" w:fill="FF0000"/>
+          </w:tcPr>
+          <w:p>
+            <w:pPr>
               <w:rPr>
                 <w:rFonts w:ascii="Garamond" w:hAnsi="Garamond"/>
               </w:rPr>
@@ -3050,7 +2944,6 @@
           </w:tcPr>
           <w:p>
             <w:pPr>
-              <w:spacing w:after="0"/>
               <w:rPr>
                 <w:rFonts w:ascii="Garamond" w:hAnsi="Garamond"/>
               </w:rPr>
@@ -3069,7 +2962,6 @@
           </w:tcPr>
           <w:p>
             <w:pPr>
-              <w:spacing w:after="0"/>
               <w:rPr>
                 <w:rFonts w:ascii="Garamond" w:hAnsi="Garamond"/>
               </w:rPr>
@@ -3093,7 +2985,6 @@
           </w:tcPr>
           <w:p>
             <w:pPr>
-              <w:spacing w:after="0"/>
               <w:rPr>
                 <w:rFonts w:ascii="Garamond" w:hAnsi="Garamond"/>
                 <w:sz w:val="20"/>
@@ -3122,7 +3013,6 @@
           </w:tcPr>
           <w:p>
             <w:pPr>
-              <w:spacing w:after="0"/>
               <w:ind w:left="1"/>
               <w:rPr>
                 <w:rFonts w:ascii="Garamond" w:hAnsi="Garamond"/>
@@ -3153,7 +3043,6 @@
           </w:tcPr>
           <w:p>
             <w:pPr>
-              <w:spacing w:after="0"/>
               <w:ind w:left="1"/>
               <w:rPr>
                 <w:rFonts w:ascii="Garamond" w:hAnsi="Garamond"/>
@@ -3179,7 +3068,6 @@
           </w:tcPr>
           <w:p>
             <w:pPr>
-              <w:spacing w:after="0"/>
               <w:rPr>
                 <w:rFonts w:ascii="Garamond" w:hAnsi="Garamond"/>
                 <w:sz w:val="20"/>
@@ -3205,10 +3093,10 @@
               <w:bottom w:val="single" w:sz="4" w:space="0" w:color="000000"/>
               <w:right w:val="single" w:sz="4" w:space="0" w:color="000000"/>
             </w:tcBorders>
-          </w:tcPr>
-          <w:p>
-            <w:pPr>
-              <w:spacing w:after="0"/>
+            <w:shd w:val="clear" w:color="auto" w:fill="FF0000"/>
+          </w:tcPr>
+          <w:p>
+            <w:pPr>
               <w:rPr>
                 <w:rFonts w:ascii="Garamond" w:hAnsi="Garamond"/>
               </w:rPr>
@@ -3227,7 +3115,6 @@
           </w:tcPr>
           <w:p>
             <w:pPr>
-              <w:spacing w:after="0"/>
               <w:rPr>
                 <w:rFonts w:ascii="Garamond" w:hAnsi="Garamond"/>
               </w:rPr>
@@ -3246,7 +3133,6 @@
           </w:tcPr>
           <w:p>
             <w:pPr>
-              <w:spacing w:after="0"/>
               <w:rPr>
                 <w:rFonts w:ascii="Garamond" w:hAnsi="Garamond"/>
               </w:rPr>
@@ -3270,7 +3156,6 @@
           </w:tcPr>
           <w:p>
             <w:pPr>
-              <w:spacing w:after="0"/>
               <w:rPr>
                 <w:rFonts w:ascii="Garamond" w:hAnsi="Garamond"/>
                 <w:sz w:val="20"/>
@@ -3299,7 +3184,6 @@
           </w:tcPr>
           <w:p>
             <w:pPr>
-              <w:spacing w:after="0"/>
               <w:ind w:left="1"/>
               <w:rPr>
                 <w:rFonts w:ascii="Garamond" w:hAnsi="Garamond"/>
@@ -3330,7 +3214,6 @@
           </w:tcPr>
           <w:p>
             <w:pPr>
-              <w:spacing w:after="0"/>
               <w:ind w:left="1"/>
               <w:rPr>
                 <w:rFonts w:ascii="Garamond" w:hAnsi="Garamond"/>
@@ -3356,7 +3239,6 @@
           </w:tcPr>
           <w:p>
             <w:pPr>
-              <w:spacing w:after="0"/>
               <w:rPr>
                 <w:rFonts w:ascii="Garamond" w:hAnsi="Garamond"/>
                 <w:sz w:val="20"/>
@@ -3382,10 +3264,10 @@
               <w:bottom w:val="single" w:sz="4" w:space="0" w:color="000000"/>
               <w:right w:val="single" w:sz="4" w:space="0" w:color="000000"/>
             </w:tcBorders>
-          </w:tcPr>
-          <w:p>
-            <w:pPr>
-              <w:spacing w:after="0"/>
+            <w:shd w:val="clear" w:color="auto" w:fill="FF0000"/>
+          </w:tcPr>
+          <w:p>
+            <w:pPr>
               <w:rPr>
                 <w:rFonts w:ascii="Garamond" w:hAnsi="Garamond"/>
               </w:rPr>
@@ -3404,7 +3286,6 @@
           </w:tcPr>
           <w:p>
             <w:pPr>
-              <w:spacing w:after="0"/>
               <w:rPr>
                 <w:rFonts w:ascii="Garamond" w:hAnsi="Garamond"/>
               </w:rPr>
@@ -3423,7 +3304,6 @@
           </w:tcPr>
           <w:p>
             <w:pPr>
-              <w:spacing w:after="0"/>
               <w:rPr>
                 <w:rFonts w:ascii="Garamond" w:hAnsi="Garamond"/>
               </w:rPr>
@@ -3447,7 +3327,6 @@
           </w:tcPr>
           <w:p>
             <w:pPr>
-              <w:spacing w:after="0"/>
               <w:rPr>
                 <w:rFonts w:ascii="Garamond" w:hAnsi="Garamond"/>
                 <w:sz w:val="20"/>
@@ -3476,7 +3355,6 @@
           </w:tcPr>
           <w:p>
             <w:pPr>
-              <w:spacing w:after="0"/>
               <w:ind w:left="1"/>
               <w:rPr>
                 <w:rFonts w:ascii="Garamond" w:hAnsi="Garamond"/>
@@ -3507,7 +3385,6 @@
           </w:tcPr>
           <w:p>
             <w:pPr>
-              <w:spacing w:after="0"/>
               <w:ind w:left="1"/>
               <w:rPr>
                 <w:rFonts w:ascii="Garamond" w:hAnsi="Garamond"/>
@@ -3533,7 +3410,6 @@
           </w:tcPr>
           <w:p>
             <w:pPr>
-              <w:spacing w:after="0"/>
               <w:ind w:right="46"/>
               <w:rPr>
                 <w:rFonts w:ascii="Garamond" w:hAnsi="Garamond"/>
@@ -3560,10 +3436,10 @@
               <w:bottom w:val="single" w:sz="4" w:space="0" w:color="000000"/>
               <w:right w:val="single" w:sz="4" w:space="0" w:color="000000"/>
             </w:tcBorders>
-          </w:tcPr>
-          <w:p>
-            <w:pPr>
-              <w:spacing w:after="0"/>
+            <w:shd w:val="clear" w:color="auto" w:fill="FF0000"/>
+          </w:tcPr>
+          <w:p>
+            <w:pPr>
               <w:ind w:right="46"/>
               <w:rPr>
                 <w:rFonts w:ascii="Garamond" w:hAnsi="Garamond"/>
@@ -3583,7 +3459,6 @@
           </w:tcPr>
           <w:p>
             <w:pPr>
-              <w:spacing w:after="0"/>
               <w:ind w:right="46"/>
               <w:rPr>
                 <w:rFonts w:ascii="Garamond" w:hAnsi="Garamond"/>
@@ -3603,7 +3478,6 @@
           </w:tcPr>
           <w:p>
             <w:pPr>
-              <w:spacing w:after="0"/>
               <w:ind w:right="46"/>
               <w:rPr>
                 <w:rFonts w:ascii="Garamond" w:hAnsi="Garamond"/>
@@ -3628,7 +3502,6 @@
           </w:tcPr>
           <w:p>
             <w:pPr>
-              <w:spacing w:after="0"/>
               <w:rPr>
                 <w:rFonts w:ascii="Garamond" w:hAnsi="Garamond"/>
                 <w:sz w:val="20"/>
@@ -3657,7 +3530,6 @@
           </w:tcPr>
           <w:p>
             <w:pPr>
-              <w:spacing w:after="0"/>
               <w:ind w:left="1"/>
               <w:rPr>
                 <w:rFonts w:ascii="Garamond" w:hAnsi="Garamond"/>
@@ -3688,7 +3560,6 @@
           </w:tcPr>
           <w:p>
             <w:pPr>
-              <w:spacing w:after="0"/>
               <w:ind w:left="1"/>
               <w:rPr>
                 <w:rFonts w:ascii="Garamond" w:hAnsi="Garamond"/>
@@ -3714,7 +3585,6 @@
           </w:tcPr>
           <w:p>
             <w:pPr>
-              <w:spacing w:after="0"/>
               <w:rPr>
                 <w:rFonts w:ascii="Garamond" w:hAnsi="Garamond"/>
                 <w:sz w:val="20"/>
@@ -3740,10 +3610,10 @@
               <w:bottom w:val="single" w:sz="4" w:space="0" w:color="000000"/>
               <w:right w:val="single" w:sz="4" w:space="0" w:color="000000"/>
             </w:tcBorders>
-          </w:tcPr>
-          <w:p>
-            <w:pPr>
-              <w:spacing w:after="0"/>
+            <w:shd w:val="clear" w:color="auto" w:fill="FF0000"/>
+          </w:tcPr>
+          <w:p>
+            <w:pPr>
               <w:rPr>
                 <w:rFonts w:ascii="Garamond" w:hAnsi="Garamond"/>
               </w:rPr>
@@ -3762,7 +3632,6 @@
           </w:tcPr>
           <w:p>
             <w:pPr>
-              <w:spacing w:after="0"/>
               <w:rPr>
                 <w:rFonts w:ascii="Garamond" w:hAnsi="Garamond"/>
               </w:rPr>
@@ -3781,7 +3650,6 @@
           </w:tcPr>
           <w:p>
             <w:pPr>
-              <w:spacing w:after="0"/>
               <w:rPr>
                 <w:rFonts w:ascii="Garamond" w:hAnsi="Garamond"/>
               </w:rPr>
@@ -3805,7 +3673,6 @@
           </w:tcPr>
           <w:p>
             <w:pPr>
-              <w:spacing w:after="0"/>
               <w:rPr>
                 <w:rFonts w:ascii="Garamond" w:hAnsi="Garamond"/>
                 <w:sz w:val="20"/>
@@ -3834,7 +3701,6 @@
           </w:tcPr>
           <w:p>
             <w:pPr>
-              <w:spacing w:after="0"/>
               <w:ind w:left="1"/>
               <w:rPr>
                 <w:rFonts w:ascii="Garamond" w:hAnsi="Garamond"/>
@@ -3865,7 +3731,6 @@
           </w:tcPr>
           <w:p>
             <w:pPr>
-              <w:spacing w:after="0"/>
               <w:ind w:left="1"/>
               <w:rPr>
                 <w:rFonts w:ascii="Garamond" w:hAnsi="Garamond"/>
@@ -3891,7 +3756,6 @@
           </w:tcPr>
           <w:p>
             <w:pPr>
-              <w:spacing w:after="0"/>
               <w:rPr>
                 <w:rFonts w:ascii="Garamond" w:hAnsi="Garamond"/>
                 <w:sz w:val="20"/>
@@ -3917,10 +3781,10 @@
               <w:bottom w:val="single" w:sz="4" w:space="0" w:color="000000"/>
               <w:right w:val="single" w:sz="4" w:space="0" w:color="000000"/>
             </w:tcBorders>
-          </w:tcPr>
-          <w:p>
-            <w:pPr>
-              <w:spacing w:after="0"/>
+            <w:shd w:val="clear" w:color="auto" w:fill="FF0000"/>
+          </w:tcPr>
+          <w:p>
+            <w:pPr>
               <w:rPr>
                 <w:rFonts w:ascii="Garamond" w:hAnsi="Garamond"/>
               </w:rPr>
@@ -3939,7 +3803,6 @@
           </w:tcPr>
           <w:p>
             <w:pPr>
-              <w:spacing w:after="0"/>
               <w:rPr>
                 <w:rFonts w:ascii="Garamond" w:hAnsi="Garamond"/>
               </w:rPr>
@@ -3958,7 +3821,6 @@
           </w:tcPr>
           <w:p>
             <w:pPr>
-              <w:spacing w:after="0"/>
               <w:rPr>
                 <w:rFonts w:ascii="Garamond" w:hAnsi="Garamond"/>
               </w:rPr>
@@ -3982,7 +3844,6 @@
           </w:tcPr>
           <w:p>
             <w:pPr>
-              <w:spacing w:after="0"/>
               <w:rPr>
                 <w:rFonts w:ascii="Garamond" w:hAnsi="Garamond"/>
                 <w:sz w:val="20"/>
@@ -4011,7 +3872,6 @@
           </w:tcPr>
           <w:p>
             <w:pPr>
-              <w:spacing w:after="0"/>
               <w:ind w:left="1"/>
               <w:rPr>
                 <w:rFonts w:ascii="Garamond" w:hAnsi="Garamond"/>
@@ -4042,7 +3902,6 @@
           </w:tcPr>
           <w:p>
             <w:pPr>
-              <w:spacing w:after="0"/>
               <w:ind w:left="1"/>
               <w:rPr>
                 <w:rFonts w:ascii="Garamond" w:hAnsi="Garamond"/>
@@ -4068,7 +3927,6 @@
           </w:tcPr>
           <w:p>
             <w:pPr>
-              <w:spacing w:after="0"/>
               <w:rPr>
                 <w:rFonts w:ascii="Garamond" w:hAnsi="Garamond"/>
                 <w:sz w:val="20"/>
@@ -4097,7 +3955,6 @@
           </w:tcPr>
           <w:p>
             <w:pPr>
-              <w:spacing w:after="0"/>
               <w:rPr>
                 <w:rFonts w:ascii="Garamond" w:hAnsi="Garamond"/>
               </w:rPr>
@@ -4116,7 +3973,6 @@
           </w:tcPr>
           <w:p>
             <w:pPr>
-              <w:spacing w:after="0"/>
               <w:rPr>
                 <w:rFonts w:ascii="Garamond" w:hAnsi="Garamond"/>
               </w:rPr>
@@ -4135,7 +3991,6 @@
           </w:tcPr>
           <w:p>
             <w:pPr>
-              <w:spacing w:after="0"/>
               <w:rPr>
                 <w:rFonts w:ascii="Garamond" w:hAnsi="Garamond"/>
               </w:rPr>
@@ -4159,7 +4014,6 @@
           </w:tcPr>
           <w:p>
             <w:pPr>
-              <w:spacing w:after="0"/>
               <w:rPr>
                 <w:rFonts w:ascii="Garamond" w:hAnsi="Garamond"/>
                 <w:sz w:val="20"/>
@@ -4188,7 +4042,6 @@
           </w:tcPr>
           <w:p>
             <w:pPr>
-              <w:spacing w:after="0"/>
               <w:ind w:left="1"/>
               <w:rPr>
                 <w:rFonts w:ascii="Garamond" w:hAnsi="Garamond"/>
@@ -4219,7 +4072,6 @@
           </w:tcPr>
           <w:p>
             <w:pPr>
-              <w:spacing w:after="0"/>
               <w:ind w:left="1"/>
               <w:rPr>
                 <w:rFonts w:ascii="Garamond" w:hAnsi="Garamond"/>
@@ -4245,7 +4097,6 @@
           </w:tcPr>
           <w:p>
             <w:pPr>
-              <w:spacing w:after="0"/>
               <w:rPr>
                 <w:rFonts w:ascii="Garamond" w:hAnsi="Garamond"/>
                 <w:sz w:val="20"/>
@@ -4274,7 +4125,6 @@
           </w:tcPr>
           <w:p>
             <w:pPr>
-              <w:spacing w:after="0"/>
               <w:rPr>
                 <w:rFonts w:ascii="Garamond" w:hAnsi="Garamond"/>
               </w:rPr>
@@ -4293,7 +4143,6 @@
           </w:tcPr>
           <w:p>
             <w:pPr>
-              <w:spacing w:after="0"/>
               <w:rPr>
                 <w:rFonts w:ascii="Garamond" w:hAnsi="Garamond"/>
               </w:rPr>
@@ -4312,7 +4161,6 @@
           </w:tcPr>
           <w:p>
             <w:pPr>
-              <w:spacing w:after="0"/>
               <w:rPr>
                 <w:rFonts w:ascii="Garamond" w:hAnsi="Garamond"/>
               </w:rPr>
@@ -4336,7 +4184,6 @@
           </w:tcPr>
           <w:p>
             <w:pPr>
-              <w:spacing w:after="0"/>
               <w:rPr>
                 <w:rFonts w:ascii="Garamond" w:hAnsi="Garamond"/>
                 <w:sz w:val="20"/>
@@ -4365,7 +4212,6 @@
           </w:tcPr>
           <w:p>
             <w:pPr>
-              <w:spacing w:after="0"/>
               <w:ind w:left="1"/>
               <w:rPr>
                 <w:rFonts w:ascii="Garamond" w:hAnsi="Garamond"/>
@@ -4396,7 +4242,6 @@
           </w:tcPr>
           <w:p>
             <w:pPr>
-              <w:spacing w:after="0"/>
               <w:ind w:left="1"/>
               <w:rPr>
                 <w:rFonts w:ascii="Garamond" w:hAnsi="Garamond"/>
@@ -4422,7 +4267,6 @@
           </w:tcPr>
           <w:p>
             <w:pPr>
-              <w:spacing w:after="0"/>
               <w:rPr>
                 <w:rFonts w:ascii="Garamond" w:hAnsi="Garamond"/>
                 <w:sz w:val="20"/>
@@ -4451,7 +4295,6 @@
           </w:tcPr>
           <w:p>
             <w:pPr>
-              <w:spacing w:after="0"/>
               <w:rPr>
                 <w:rFonts w:ascii="Garamond" w:hAnsi="Garamond"/>
               </w:rPr>
@@ -4470,7 +4313,6 @@
           </w:tcPr>
           <w:p>
             <w:pPr>
-              <w:spacing w:after="0"/>
               <w:rPr>
                 <w:rFonts w:ascii="Garamond" w:hAnsi="Garamond"/>
               </w:rPr>
@@ -4489,7 +4331,6 @@
           </w:tcPr>
           <w:p>
             <w:pPr>
-              <w:spacing w:after="0"/>
               <w:rPr>
                 <w:rFonts w:ascii="Garamond" w:hAnsi="Garamond"/>
               </w:rPr>
@@ -4513,7 +4354,6 @@
           </w:tcPr>
           <w:p>
             <w:pPr>
-              <w:spacing w:after="0"/>
               <w:rPr>
                 <w:rFonts w:ascii="Garamond" w:hAnsi="Garamond"/>
                 <w:sz w:val="20"/>
@@ -4542,7 +4382,6 @@
           </w:tcPr>
           <w:p>
             <w:pPr>
-              <w:spacing w:after="0"/>
               <w:ind w:left="1"/>
               <w:rPr>
                 <w:rFonts w:ascii="Garamond" w:hAnsi="Garamond"/>
@@ -4573,7 +4412,6 @@
           </w:tcPr>
           <w:p>
             <w:pPr>
-              <w:spacing w:after="0"/>
               <w:ind w:left="1"/>
               <w:rPr>
                 <w:rFonts w:ascii="Garamond" w:hAnsi="Garamond"/>
@@ -4599,7 +4437,6 @@
           </w:tcPr>
           <w:p>
             <w:pPr>
-              <w:spacing w:after="0"/>
               <w:rPr>
                 <w:rFonts w:ascii="Garamond" w:hAnsi="Garamond"/>
                 <w:sz w:val="20"/>
@@ -4625,10 +4462,10 @@
               <w:bottom w:val="single" w:sz="4" w:space="0" w:color="000000"/>
               <w:right w:val="single" w:sz="4" w:space="0" w:color="000000"/>
             </w:tcBorders>
-          </w:tcPr>
-          <w:p>
-            <w:pPr>
-              <w:spacing w:after="0"/>
+            <w:shd w:val="clear" w:color="auto" w:fill="FF0000"/>
+          </w:tcPr>
+          <w:p>
+            <w:pPr>
               <w:rPr>
                 <w:rFonts w:ascii="Garamond" w:hAnsi="Garamond"/>
               </w:rPr>
@@ -4647,7 +4484,6 @@
           </w:tcPr>
           <w:p>
             <w:pPr>
-              <w:spacing w:after="0"/>
               <w:rPr>
                 <w:rFonts w:ascii="Garamond" w:hAnsi="Garamond"/>
               </w:rPr>
@@ -4666,7 +4502,6 @@
           </w:tcPr>
           <w:p>
             <w:pPr>
-              <w:spacing w:after="0"/>
               <w:rPr>
                 <w:rFonts w:ascii="Garamond" w:hAnsi="Garamond"/>
               </w:rPr>
@@ -4690,7 +4525,6 @@
           </w:tcPr>
           <w:p>
             <w:pPr>
-              <w:spacing w:after="0"/>
               <w:rPr>
                 <w:rFonts w:ascii="Garamond" w:hAnsi="Garamond"/>
                 <w:sz w:val="20"/>
@@ -4719,7 +4553,6 @@
           </w:tcPr>
           <w:p>
             <w:pPr>
-              <w:spacing w:after="0"/>
               <w:ind w:left="1"/>
               <w:rPr>
                 <w:rFonts w:ascii="Garamond" w:hAnsi="Garamond"/>
@@ -4750,7 +4583,6 @@
           </w:tcPr>
           <w:p>
             <w:pPr>
-              <w:spacing w:after="0"/>
               <w:ind w:left="1"/>
               <w:rPr>
                 <w:rFonts w:ascii="Garamond" w:hAnsi="Garamond"/>
@@ -4776,7 +4608,6 @@
           </w:tcPr>
           <w:p>
             <w:pPr>
-              <w:spacing w:after="0"/>
               <w:rPr>
                 <w:rFonts w:ascii="Garamond" w:hAnsi="Garamond"/>
                 <w:sz w:val="20"/>
@@ -4802,10 +4633,10 @@
               <w:bottom w:val="single" w:sz="4" w:space="0" w:color="000000"/>
               <w:right w:val="single" w:sz="4" w:space="0" w:color="000000"/>
             </w:tcBorders>
-          </w:tcPr>
-          <w:p>
-            <w:pPr>
-              <w:spacing w:after="0"/>
+            <w:shd w:val="clear" w:color="auto" w:fill="FF0000"/>
+          </w:tcPr>
+          <w:p>
+            <w:pPr>
               <w:rPr>
                 <w:rFonts w:ascii="Garamond" w:hAnsi="Garamond"/>
               </w:rPr>
@@ -4824,7 +4655,6 @@
           </w:tcPr>
           <w:p>
             <w:pPr>
-              <w:spacing w:after="0"/>
               <w:rPr>
                 <w:rFonts w:ascii="Garamond" w:hAnsi="Garamond"/>
               </w:rPr>
@@ -4843,7 +4673,6 @@
           </w:tcPr>
           <w:p>
             <w:pPr>
-              <w:spacing w:after="0"/>
               <w:rPr>
                 <w:rFonts w:ascii="Garamond" w:hAnsi="Garamond"/>
               </w:rPr>
@@ -4867,7 +4696,6 @@
           </w:tcPr>
           <w:p>
             <w:pPr>
-              <w:spacing w:after="0"/>
               <w:rPr>
                 <w:rFonts w:ascii="Garamond" w:hAnsi="Garamond"/>
                 <w:sz w:val="20"/>
@@ -4896,7 +4724,6 @@
           </w:tcPr>
           <w:p>
             <w:pPr>
-              <w:spacing w:after="0"/>
               <w:ind w:left="1"/>
               <w:rPr>
                 <w:rFonts w:ascii="Garamond" w:hAnsi="Garamond"/>
@@ -4927,7 +4754,6 @@
           </w:tcPr>
           <w:p>
             <w:pPr>
-              <w:spacing w:after="0"/>
               <w:ind w:left="1"/>
               <w:rPr>
                 <w:rFonts w:ascii="Garamond" w:hAnsi="Garamond"/>
@@ -4953,7 +4779,6 @@
           </w:tcPr>
           <w:p>
             <w:pPr>
-              <w:spacing w:after="0"/>
               <w:ind w:right="32"/>
               <w:rPr>
                 <w:rFonts w:ascii="Garamond" w:hAnsi="Garamond"/>
@@ -4983,7 +4808,6 @@
           </w:tcPr>
           <w:p>
             <w:pPr>
-              <w:spacing w:after="0"/>
               <w:ind w:right="32"/>
               <w:rPr>
                 <w:rFonts w:ascii="Garamond" w:hAnsi="Garamond"/>
@@ -5003,7 +4827,6 @@
           </w:tcPr>
           <w:p>
             <w:pPr>
-              <w:spacing w:after="0"/>
               <w:ind w:right="32"/>
               <w:rPr>
                 <w:rFonts w:ascii="Garamond" w:hAnsi="Garamond"/>
@@ -5023,7 +4846,6 @@
           </w:tcPr>
           <w:p>
             <w:pPr>
-              <w:spacing w:after="0"/>
               <w:ind w:right="32"/>
               <w:rPr>
                 <w:rFonts w:ascii="Garamond" w:hAnsi="Garamond"/>
@@ -5048,7 +4870,6 @@
           </w:tcPr>
           <w:p>
             <w:pPr>
-              <w:spacing w:after="0"/>
               <w:rPr>
                 <w:rFonts w:ascii="Garamond" w:hAnsi="Garamond"/>
                 <w:sz w:val="20"/>
@@ -5077,7 +4898,6 @@
           </w:tcPr>
           <w:p>
             <w:pPr>
-              <w:spacing w:after="0"/>
               <w:ind w:left="1"/>
               <w:rPr>
                 <w:rFonts w:ascii="Garamond" w:hAnsi="Garamond"/>
@@ -5108,7 +4928,6 @@
           </w:tcPr>
           <w:p>
             <w:pPr>
-              <w:spacing w:after="0"/>
               <w:ind w:left="1"/>
               <w:rPr>
                 <w:rFonts w:ascii="Garamond" w:hAnsi="Garamond"/>
@@ -5134,7 +4953,6 @@
           </w:tcPr>
           <w:p>
             <w:pPr>
-              <w:spacing w:after="0"/>
               <w:rPr>
                 <w:rFonts w:ascii="Garamond" w:hAnsi="Garamond"/>
                 <w:sz w:val="20"/>
@@ -5163,7 +4981,6 @@
           </w:tcPr>
           <w:p>
             <w:pPr>
-              <w:spacing w:after="0"/>
               <w:rPr>
                 <w:rFonts w:ascii="Garamond" w:hAnsi="Garamond"/>
               </w:rPr>
@@ -5182,7 +4999,6 @@
           </w:tcPr>
           <w:p>
             <w:pPr>
-              <w:spacing w:after="0"/>
               <w:rPr>
                 <w:rFonts w:ascii="Garamond" w:hAnsi="Garamond"/>
               </w:rPr>
@@ -5201,7 +5017,6 @@
           </w:tcPr>
           <w:p>
             <w:pPr>
-              <w:spacing w:after="0"/>
               <w:rPr>
                 <w:rFonts w:ascii="Garamond" w:hAnsi="Garamond"/>
               </w:rPr>
@@ -5225,7 +5040,6 @@
           </w:tcPr>
           <w:p>
             <w:pPr>
-              <w:spacing w:after="0"/>
               <w:rPr>
                 <w:rFonts w:ascii="Garamond" w:hAnsi="Garamond"/>
                 <w:sz w:val="20"/>
@@ -5254,7 +5068,6 @@
           </w:tcPr>
           <w:p>
             <w:pPr>
-              <w:spacing w:after="0"/>
               <w:ind w:left="1"/>
               <w:rPr>
                 <w:rFonts w:ascii="Garamond" w:hAnsi="Garamond"/>
@@ -5285,7 +5098,6 @@
           </w:tcPr>
           <w:p>
             <w:pPr>
-              <w:spacing w:after="0"/>
               <w:ind w:left="1"/>
               <w:rPr>
                 <w:rFonts w:ascii="Garamond" w:hAnsi="Garamond"/>
@@ -5311,7 +5123,6 @@
           </w:tcPr>
           <w:p>
             <w:pPr>
-              <w:spacing w:after="0"/>
               <w:rPr>
                 <w:rFonts w:ascii="Garamond" w:hAnsi="Garamond"/>
                 <w:sz w:val="20"/>
@@ -5340,7 +5151,6 @@
           </w:tcPr>
           <w:p>
             <w:pPr>
-              <w:spacing w:after="0"/>
               <w:rPr>
                 <w:rFonts w:ascii="Garamond" w:hAnsi="Garamond"/>
               </w:rPr>
@@ -5359,7 +5169,6 @@
           </w:tcPr>
           <w:p>
             <w:pPr>
-              <w:spacing w:after="0"/>
               <w:rPr>
                 <w:rFonts w:ascii="Garamond" w:hAnsi="Garamond"/>
               </w:rPr>
@@ -5378,7 +5187,6 @@
           </w:tcPr>
           <w:p>
             <w:pPr>
-              <w:spacing w:after="0"/>
               <w:rPr>
                 <w:rFonts w:ascii="Garamond" w:hAnsi="Garamond"/>
               </w:rPr>
@@ -5402,7 +5210,6 @@
           </w:tcPr>
           <w:p>
             <w:pPr>
-              <w:spacing w:after="0"/>
               <w:rPr>
                 <w:rFonts w:ascii="Garamond" w:hAnsi="Garamond"/>
                 <w:sz w:val="20"/>
@@ -5432,7 +5239,6 @@
           </w:tcPr>
           <w:p>
             <w:pPr>
-              <w:spacing w:after="0"/>
               <w:ind w:left="1"/>
               <w:rPr>
                 <w:rFonts w:ascii="Garamond" w:hAnsi="Garamond"/>
@@ -5463,7 +5269,6 @@
           </w:tcPr>
           <w:p>
             <w:pPr>
-              <w:spacing w:after="0"/>
               <w:ind w:left="1"/>
               <w:rPr>
                 <w:rFonts w:ascii="Garamond" w:hAnsi="Garamond"/>
@@ -5489,7 +5294,6 @@
           </w:tcPr>
           <w:p>
             <w:pPr>
-              <w:spacing w:after="0"/>
               <w:rPr>
                 <w:rFonts w:ascii="Garamond" w:hAnsi="Garamond"/>
                 <w:sz w:val="20"/>
@@ -5518,7 +5322,6 @@
           </w:tcPr>
           <w:p>
             <w:pPr>
-              <w:spacing w:after="0"/>
               <w:rPr>
                 <w:rFonts w:ascii="Garamond" w:hAnsi="Garamond"/>
               </w:rPr>
@@ -5537,7 +5340,6 @@
           </w:tcPr>
           <w:p>
             <w:pPr>
-              <w:spacing w:after="0"/>
               <w:rPr>
                 <w:rFonts w:ascii="Garamond" w:hAnsi="Garamond"/>
               </w:rPr>
@@ -5556,7 +5358,6 @@
           </w:tcPr>
           <w:p>
             <w:pPr>
-              <w:spacing w:after="0"/>
               <w:rPr>
                 <w:rFonts w:ascii="Garamond" w:hAnsi="Garamond"/>
               </w:rPr>
@@ -5580,7 +5381,6 @@
           </w:tcPr>
           <w:p>
             <w:pPr>
-              <w:spacing w:after="0"/>
               <w:rPr>
                 <w:rFonts w:ascii="Garamond" w:hAnsi="Garamond"/>
                 <w:sz w:val="20"/>
@@ -5609,7 +5409,6 @@
           </w:tcPr>
           <w:p>
             <w:pPr>
-              <w:spacing w:after="0"/>
               <w:ind w:left="1"/>
               <w:rPr>
                 <w:rFonts w:ascii="Garamond" w:hAnsi="Garamond"/>
@@ -5640,7 +5439,6 @@
           </w:tcPr>
           <w:p>
             <w:pPr>
-              <w:spacing w:after="0"/>
               <w:ind w:left="1"/>
               <w:rPr>
                 <w:rFonts w:ascii="Garamond" w:hAnsi="Garamond"/>
@@ -5666,7 +5464,6 @@
           </w:tcPr>
           <w:p>
             <w:pPr>
-              <w:spacing w:after="0"/>
               <w:rPr>
                 <w:rFonts w:ascii="Garamond" w:hAnsi="Garamond"/>
                 <w:sz w:val="20"/>
@@ -5695,7 +5492,6 @@
           </w:tcPr>
           <w:p>
             <w:pPr>
-              <w:spacing w:after="0"/>
               <w:rPr>
                 <w:rFonts w:ascii="Garamond" w:hAnsi="Garamond"/>
               </w:rPr>
@@ -5714,7 +5510,6 @@
           </w:tcPr>
           <w:p>
             <w:pPr>
-              <w:spacing w:after="0"/>
               <w:rPr>
                 <w:rFonts w:ascii="Garamond" w:hAnsi="Garamond"/>
               </w:rPr>
@@ -5733,7 +5528,6 @@
           </w:tcPr>
           <w:p>
             <w:pPr>
-              <w:spacing w:after="0"/>
               <w:rPr>
                 <w:rFonts w:ascii="Garamond" w:hAnsi="Garamond"/>
               </w:rPr>
@@ -5754,10 +5548,10 @@
               <w:bottom w:val="single" w:sz="4" w:space="0" w:color="000000"/>
               <w:right w:val="single" w:sz="4" w:space="0" w:color="000000"/>
             </w:tcBorders>
-          </w:tcPr>
-          <w:p>
-            <w:pPr>
-              <w:spacing w:after="0"/>
+            <w:shd w:val="clear" w:color="auto" w:fill="FFFF00"/>
+          </w:tcPr>
+          <w:p>
+            <w:pPr>
               <w:rPr>
                 <w:rFonts w:ascii="Garamond" w:hAnsi="Garamond"/>
                 <w:sz w:val="20"/>
@@ -5786,7 +5580,6 @@
           </w:tcPr>
           <w:p>
             <w:pPr>
-              <w:spacing w:after="0"/>
               <w:ind w:left="1"/>
               <w:rPr>
                 <w:rFonts w:ascii="Garamond" w:hAnsi="Garamond"/>
@@ -5817,7 +5610,6 @@
           </w:tcPr>
           <w:p>
             <w:pPr>
-              <w:spacing w:after="0"/>
               <w:ind w:left="1"/>
               <w:rPr>
                 <w:rFonts w:ascii="Garamond" w:hAnsi="Garamond"/>
@@ -5843,7 +5635,6 @@
           </w:tcPr>
           <w:p>
             <w:pPr>
-              <w:spacing w:after="0"/>
               <w:rPr>
                 <w:rFonts w:ascii="Garamond" w:hAnsi="Garamond"/>
                 <w:sz w:val="20"/>
@@ -5890,7 +5681,6 @@
           </w:tcPr>
           <w:p>
             <w:pPr>
-              <w:spacing w:after="0"/>
               <w:rPr>
                 <w:rFonts w:ascii="Garamond" w:hAnsi="Garamond"/>
               </w:rPr>
@@ -5909,7 +5699,6 @@
           </w:tcPr>
           <w:p>
             <w:pPr>
-              <w:spacing w:after="0"/>
               <w:rPr>
                 <w:rFonts w:ascii="Garamond" w:hAnsi="Garamond"/>
               </w:rPr>
@@ -5928,7 +5717,6 @@
           </w:tcPr>
           <w:p>
             <w:pPr>
-              <w:spacing w:after="0"/>
               <w:rPr>
                 <w:rFonts w:ascii="Garamond" w:hAnsi="Garamond"/>
               </w:rPr>
@@ -5949,10 +5737,10 @@
               <w:bottom w:val="single" w:sz="4" w:space="0" w:color="000000"/>
               <w:right w:val="single" w:sz="4" w:space="0" w:color="000000"/>
             </w:tcBorders>
-          </w:tcPr>
-          <w:p>
-            <w:pPr>
-              <w:spacing w:after="0"/>
+            <w:shd w:val="clear" w:color="auto" w:fill="FFFF00"/>
+          </w:tcPr>
+          <w:p>
+            <w:pPr>
               <w:rPr>
                 <w:rFonts w:ascii="Garamond" w:hAnsi="Garamond"/>
                 <w:sz w:val="20"/>
@@ -5981,7 +5769,6 @@
           </w:tcPr>
           <w:p>
             <w:pPr>
-              <w:spacing w:after="0"/>
               <w:ind w:left="1"/>
               <w:rPr>
                 <w:rFonts w:ascii="Garamond" w:hAnsi="Garamond"/>
@@ -6012,7 +5799,6 @@
           </w:tcPr>
           <w:p>
             <w:pPr>
-              <w:spacing w:after="0"/>
               <w:ind w:left="1"/>
               <w:rPr>
                 <w:rFonts w:ascii="Garamond" w:hAnsi="Garamond"/>
@@ -6038,7 +5824,6 @@
           </w:tcPr>
           <w:p>
             <w:pPr>
-              <w:spacing w:after="0"/>
               <w:rPr>
                 <w:rFonts w:ascii="Garamond" w:hAnsi="Garamond"/>
                 <w:sz w:val="20"/>
@@ -6067,7 +5852,6 @@
           </w:tcPr>
           <w:p>
             <w:pPr>
-              <w:spacing w:after="0"/>
               <w:rPr>
                 <w:rFonts w:ascii="Garamond" w:hAnsi="Garamond"/>
               </w:rPr>
@@ -6086,7 +5870,6 @@
           </w:tcPr>
           <w:p>
             <w:pPr>
-              <w:spacing w:after="0"/>
               <w:rPr>
                 <w:rFonts w:ascii="Garamond" w:hAnsi="Garamond"/>
               </w:rPr>
@@ -6105,7 +5888,6 @@
           </w:tcPr>
           <w:p>
             <w:pPr>
-              <w:spacing w:after="0"/>
               <w:rPr>
                 <w:rFonts w:ascii="Garamond" w:hAnsi="Garamond"/>
               </w:rPr>
@@ -6126,10 +5908,10 @@
               <w:bottom w:val="single" w:sz="4" w:space="0" w:color="000000"/>
               <w:right w:val="single" w:sz="4" w:space="0" w:color="000000"/>
             </w:tcBorders>
-          </w:tcPr>
-          <w:p>
-            <w:pPr>
-              <w:spacing w:after="0"/>
+            <w:shd w:val="clear" w:color="auto" w:fill="FFFF00"/>
+          </w:tcPr>
+          <w:p>
+            <w:pPr>
               <w:rPr>
                 <w:rFonts w:ascii="Garamond" w:hAnsi="Garamond"/>
                 <w:sz w:val="20"/>
@@ -6158,7 +5940,6 @@
           </w:tcPr>
           <w:p>
             <w:pPr>
-              <w:spacing w:after="0"/>
               <w:ind w:left="1"/>
               <w:rPr>
                 <w:rFonts w:ascii="Garamond" w:hAnsi="Garamond"/>
@@ -6189,7 +5970,6 @@
           </w:tcPr>
           <w:p>
             <w:pPr>
-              <w:spacing w:after="0"/>
               <w:ind w:left="1"/>
               <w:rPr>
                 <w:rFonts w:ascii="Garamond" w:hAnsi="Garamond"/>
@@ -6215,7 +5995,6 @@
           </w:tcPr>
           <w:p>
             <w:pPr>
-              <w:spacing w:after="0"/>
               <w:rPr>
                 <w:rFonts w:ascii="Garamond" w:hAnsi="Garamond"/>
                 <w:sz w:val="20"/>
@@ -6244,7 +6023,6 @@
           </w:tcPr>
           <w:p>
             <w:pPr>
-              <w:spacing w:after="0"/>
               <w:rPr>
                 <w:rFonts w:ascii="Garamond" w:hAnsi="Garamond"/>
               </w:rPr>
@@ -6263,7 +6041,6 @@
           </w:tcPr>
           <w:p>
             <w:pPr>
-              <w:spacing w:after="0"/>
               <w:rPr>
                 <w:rFonts w:ascii="Garamond" w:hAnsi="Garamond"/>
               </w:rPr>
@@ -6282,7 +6059,6 @@
           </w:tcPr>
           <w:p>
             <w:pPr>
-              <w:spacing w:after="0"/>
               <w:rPr>
                 <w:rFonts w:ascii="Garamond" w:hAnsi="Garamond"/>
               </w:rPr>
@@ -6303,10 +6079,10 @@
               <w:bottom w:val="single" w:sz="4" w:space="0" w:color="000000"/>
               <w:right w:val="single" w:sz="4" w:space="0" w:color="000000"/>
             </w:tcBorders>
-          </w:tcPr>
-          <w:p>
-            <w:pPr>
-              <w:spacing w:after="0"/>
+            <w:shd w:val="clear" w:color="auto" w:fill="FFFF00"/>
+          </w:tcPr>
+          <w:p>
+            <w:pPr>
               <w:rPr>
                 <w:rFonts w:ascii="Garamond" w:hAnsi="Garamond"/>
                 <w:sz w:val="20"/>
@@ -6335,7 +6111,6 @@
           </w:tcPr>
           <w:p>
             <w:pPr>
-              <w:spacing w:after="0"/>
               <w:ind w:left="1"/>
               <w:rPr>
                 <w:rFonts w:ascii="Garamond" w:hAnsi="Garamond"/>
@@ -6366,7 +6141,6 @@
           </w:tcPr>
           <w:p>
             <w:pPr>
-              <w:spacing w:after="0"/>
               <w:ind w:left="1"/>
               <w:rPr>
                 <w:rFonts w:ascii="Garamond" w:hAnsi="Garamond"/>
@@ -6392,7 +6166,6 @@
           </w:tcPr>
           <w:p>
             <w:pPr>
-              <w:spacing w:after="0"/>
               <w:rPr>
                 <w:rFonts w:ascii="Garamond" w:hAnsi="Garamond"/>
                 <w:sz w:val="20"/>
@@ -6421,7 +6194,6 @@
           </w:tcPr>
           <w:p>
             <w:pPr>
-              <w:spacing w:after="0"/>
               <w:rPr>
                 <w:rFonts w:ascii="Garamond" w:hAnsi="Garamond"/>
               </w:rPr>
@@ -6440,7 +6212,6 @@
           </w:tcPr>
           <w:p>
             <w:pPr>
-              <w:spacing w:after="0"/>
               <w:rPr>
                 <w:rFonts w:ascii="Garamond" w:hAnsi="Garamond"/>
               </w:rPr>
@@ -6459,7 +6230,6 @@
           </w:tcPr>
           <w:p>
             <w:pPr>
-              <w:spacing w:after="0"/>
               <w:rPr>
                 <w:rFonts w:ascii="Garamond" w:hAnsi="Garamond"/>
               </w:rPr>
@@ -6480,10 +6250,10 @@
               <w:bottom w:val="single" w:sz="4" w:space="0" w:color="000000"/>
               <w:right w:val="single" w:sz="4" w:space="0" w:color="000000"/>
             </w:tcBorders>
-          </w:tcPr>
-          <w:p>
-            <w:pPr>
-              <w:spacing w:after="0"/>
+            <w:shd w:val="clear" w:color="auto" w:fill="FFFF00"/>
+          </w:tcPr>
+          <w:p>
+            <w:pPr>
               <w:rPr>
                 <w:rFonts w:ascii="Garamond" w:hAnsi="Garamond"/>
                 <w:sz w:val="20"/>
@@ -6512,7 +6282,6 @@
           </w:tcPr>
           <w:p>
             <w:pPr>
-              <w:spacing w:after="0"/>
               <w:ind w:left="1"/>
               <w:rPr>
                 <w:rFonts w:ascii="Garamond" w:hAnsi="Garamond"/>
@@ -6543,7 +6312,6 @@
           </w:tcPr>
           <w:p>
             <w:pPr>
-              <w:spacing w:after="0"/>
               <w:ind w:left="1"/>
               <w:rPr>
                 <w:rFonts w:ascii="Garamond" w:hAnsi="Garamond"/>
@@ -6569,7 +6337,6 @@
           </w:tcPr>
           <w:p>
             <w:pPr>
-              <w:spacing w:after="0"/>
               <w:rPr>
                 <w:rFonts w:ascii="Garamond" w:hAnsi="Garamond"/>
                 <w:sz w:val="20"/>
@@ -6598,7 +6365,6 @@
           </w:tcPr>
           <w:p>
             <w:pPr>
-              <w:spacing w:after="0"/>
               <w:rPr>
                 <w:rFonts w:ascii="Garamond" w:hAnsi="Garamond"/>
               </w:rPr>
@@ -6617,7 +6383,6 @@
           </w:tcPr>
           <w:p>
             <w:pPr>
-              <w:spacing w:after="0"/>
               <w:rPr>
                 <w:rFonts w:ascii="Garamond" w:hAnsi="Garamond"/>
               </w:rPr>
@@ -6636,7 +6401,6 @@
           </w:tcPr>
           <w:p>
             <w:pPr>
-              <w:spacing w:after="0"/>
               <w:rPr>
                 <w:rFonts w:ascii="Garamond" w:hAnsi="Garamond"/>
               </w:rPr>
@@ -6657,10 +6421,10 @@
               <w:bottom w:val="single" w:sz="4" w:space="0" w:color="000000"/>
               <w:right w:val="single" w:sz="4" w:space="0" w:color="000000"/>
             </w:tcBorders>
-          </w:tcPr>
-          <w:p>
-            <w:pPr>
-              <w:spacing w:after="0"/>
+            <w:shd w:val="clear" w:color="auto" w:fill="FFFF00"/>
+          </w:tcPr>
+          <w:p>
+            <w:pPr>
               <w:rPr>
                 <w:rFonts w:ascii="Garamond" w:hAnsi="Garamond"/>
                 <w:sz w:val="20"/>
@@ -6689,7 +6453,6 @@
           </w:tcPr>
           <w:p>
             <w:pPr>
-              <w:spacing w:after="0"/>
               <w:ind w:left="1"/>
               <w:rPr>
                 <w:rFonts w:ascii="Garamond" w:hAnsi="Garamond"/>
@@ -6708,7 +6471,6 @@
           </w:p>
           <w:p>
             <w:pPr>
-              <w:spacing w:after="0"/>
               <w:ind w:left="1"/>
               <w:rPr>
                 <w:rFonts w:ascii="Garamond" w:hAnsi="Garamond"/>
@@ -6739,7 +6501,6 @@
           </w:tcPr>
           <w:p>
             <w:pPr>
-              <w:spacing w:after="0"/>
               <w:ind w:left="1"/>
               <w:rPr>
                 <w:rFonts w:ascii="Garamond" w:hAnsi="Garamond"/>
@@ -6765,7 +6526,6 @@
           </w:tcPr>
           <w:p>
             <w:pPr>
-              <w:spacing w:after="0"/>
               <w:rPr>
                 <w:rFonts w:ascii="Garamond" w:hAnsi="Garamond"/>
                 <w:sz w:val="20"/>
@@ -6794,7 +6554,6 @@
           </w:tcPr>
           <w:p>
             <w:pPr>
-              <w:spacing w:after="0"/>
               <w:rPr>
                 <w:rFonts w:ascii="Garamond" w:hAnsi="Garamond"/>
               </w:rPr>
@@ -6813,7 +6572,6 @@
           </w:tcPr>
           <w:p>
             <w:pPr>
-              <w:spacing w:after="0"/>
               <w:rPr>
                 <w:rFonts w:ascii="Garamond" w:hAnsi="Garamond"/>
               </w:rPr>
@@ -6832,7 +6590,6 @@
           </w:tcPr>
           <w:p>
             <w:pPr>
-              <w:spacing w:after="0"/>
               <w:rPr>
                 <w:rFonts w:ascii="Garamond" w:hAnsi="Garamond"/>
               </w:rPr>
@@ -6856,7 +6613,6 @@
           </w:tcPr>
           <w:p>
             <w:pPr>
-              <w:spacing w:after="0"/>
               <w:rPr>
                 <w:rFonts w:ascii="Garamond" w:hAnsi="Garamond"/>
                 <w:sz w:val="20"/>
@@ -6885,7 +6641,6 @@
           </w:tcPr>
           <w:p>
             <w:pPr>
-              <w:spacing w:after="0"/>
               <w:ind w:left="1"/>
               <w:rPr>
                 <w:rFonts w:ascii="Garamond" w:hAnsi="Garamond"/>
@@ -6916,7 +6671,6 @@
           </w:tcPr>
           <w:p>
             <w:pPr>
-              <w:spacing w:after="0"/>
               <w:ind w:left="1"/>
               <w:rPr>
                 <w:rFonts w:ascii="Garamond" w:hAnsi="Garamond"/>
@@ -6942,7 +6696,6 @@
           </w:tcPr>
           <w:p>
             <w:pPr>
-              <w:spacing w:after="0"/>
               <w:rPr>
                 <w:rFonts w:ascii="Garamond" w:hAnsi="Garamond"/>
                 <w:sz w:val="20"/>
@@ -6968,10 +6721,10 @@
               <w:bottom w:val="single" w:sz="4" w:space="0" w:color="000000"/>
               <w:right w:val="single" w:sz="4" w:space="0" w:color="000000"/>
             </w:tcBorders>
-          </w:tcPr>
-          <w:p>
-            <w:pPr>
-              <w:spacing w:after="0"/>
+            <w:shd w:val="clear" w:color="auto" w:fill="FF0000"/>
+          </w:tcPr>
+          <w:p>
+            <w:pPr>
               <w:rPr>
                 <w:rFonts w:ascii="Garamond" w:hAnsi="Garamond"/>
               </w:rPr>
@@ -6990,7 +6743,6 @@
           </w:tcPr>
           <w:p>
             <w:pPr>
-              <w:spacing w:after="0"/>
               <w:rPr>
                 <w:rFonts w:ascii="Garamond" w:hAnsi="Garamond"/>
               </w:rPr>
@@ -7009,7 +6761,6 @@
           </w:tcPr>
           <w:p>
             <w:pPr>
-              <w:spacing w:after="0"/>
               <w:rPr>
                 <w:rFonts w:ascii="Garamond" w:hAnsi="Garamond"/>
               </w:rPr>
@@ -7033,7 +6784,6 @@
           </w:tcPr>
           <w:p>
             <w:pPr>
-              <w:spacing w:after="0"/>
               <w:ind w:left="2"/>
               <w:rPr>
                 <w:rFonts w:ascii="Garamond" w:hAnsi="Garamond"/>
@@ -7063,7 +6813,6 @@
           </w:tcPr>
           <w:p>
             <w:pPr>
-              <w:spacing w:after="0"/>
               <w:ind w:left="2"/>
               <w:rPr>
                 <w:rFonts w:ascii="Garamond" w:hAnsi="Garamond"/>
@@ -7079,6 +6828,8 @@
               </w:rPr>
               <w:t xml:space="preserve">Smoke </w:t>
             </w:r>
+            <w:bookmarkStart w:id="0" w:name="_GoBack"/>
+            <w:bookmarkEnd w:id="0"/>
           </w:p>
         </w:tc>
         <w:tc>
@@ -7094,7 +6845,6 @@
           </w:tcPr>
           <w:p>
             <w:pPr>
-              <w:spacing w:after="0"/>
               <w:ind w:left="2"/>
               <w:rPr>
                 <w:rFonts w:ascii="Garamond" w:hAnsi="Garamond"/>
@@ -7120,7 +6870,6 @@
           </w:tcPr>
           <w:p>
             <w:pPr>
-              <w:spacing w:after="0"/>
               <w:rPr>
                 <w:rFonts w:ascii="Garamond" w:hAnsi="Garamond"/>
                 <w:sz w:val="20"/>
@@ -7146,10 +6895,10 @@
               <w:bottom w:val="single" w:sz="4" w:space="0" w:color="000000"/>
               <w:right w:val="single" w:sz="4" w:space="0" w:color="000000"/>
             </w:tcBorders>
-          </w:tcPr>
-          <w:p>
-            <w:pPr>
-              <w:spacing w:after="0"/>
+            <w:shd w:val="clear" w:color="auto" w:fill="FF0000"/>
+          </w:tcPr>
+          <w:p>
+            <w:pPr>
               <w:rPr>
                 <w:rFonts w:ascii="Garamond" w:hAnsi="Garamond"/>
               </w:rPr>
@@ -7168,7 +6917,6 @@
           </w:tcPr>
           <w:p>
             <w:pPr>
-              <w:spacing w:after="0"/>
               <w:rPr>
                 <w:rFonts w:ascii="Garamond" w:hAnsi="Garamond"/>
               </w:rPr>
@@ -7187,7 +6935,6 @@
           </w:tcPr>
           <w:p>
             <w:pPr>
-              <w:spacing w:after="0"/>
               <w:rPr>
                 <w:rFonts w:ascii="Garamond" w:hAnsi="Garamond"/>
               </w:rPr>
@@ -7211,7 +6958,6 @@
           </w:tcPr>
           <w:p>
             <w:pPr>
-              <w:spacing w:after="0"/>
               <w:ind w:left="2"/>
               <w:rPr>
                 <w:rFonts w:ascii="Garamond" w:hAnsi="Garamond"/>
@@ -7241,7 +6987,6 @@
           </w:tcPr>
           <w:p>
             <w:pPr>
-              <w:spacing w:after="0"/>
               <w:ind w:left="2"/>
               <w:rPr>
                 <w:rFonts w:ascii="Garamond" w:hAnsi="Garamond"/>
@@ -7272,7 +7017,6 @@
           </w:tcPr>
           <w:p>
             <w:pPr>
-              <w:spacing w:after="0"/>
               <w:ind w:left="2"/>
               <w:rPr>
                 <w:rFonts w:ascii="Garamond" w:hAnsi="Garamond"/>
@@ -7298,7 +7042,6 @@
           </w:tcPr>
           <w:p>
             <w:pPr>
-              <w:spacing w:after="0"/>
               <w:rPr>
                 <w:rFonts w:ascii="Garamond" w:hAnsi="Garamond"/>
                 <w:sz w:val="20"/>
@@ -7324,10 +7067,10 @@
               <w:bottom w:val="single" w:sz="4" w:space="0" w:color="000000"/>
               <w:right w:val="single" w:sz="4" w:space="0" w:color="000000"/>
             </w:tcBorders>
-          </w:tcPr>
-          <w:p>
-            <w:pPr>
-              <w:spacing w:after="0"/>
+            <w:shd w:val="clear" w:color="auto" w:fill="FF0000"/>
+          </w:tcPr>
+          <w:p>
+            <w:pPr>
               <w:rPr>
                 <w:rFonts w:ascii="Garamond" w:hAnsi="Garamond"/>
               </w:rPr>
@@ -7346,7 +7089,6 @@
           </w:tcPr>
           <w:p>
             <w:pPr>
-              <w:spacing w:after="0"/>
               <w:rPr>
                 <w:rFonts w:ascii="Garamond" w:hAnsi="Garamond"/>
               </w:rPr>
@@ -7365,7 +7107,6 @@
           </w:tcPr>
           <w:p>
             <w:pPr>
-              <w:spacing w:after="0"/>
               <w:rPr>
                 <w:rFonts w:ascii="Garamond" w:hAnsi="Garamond"/>
               </w:rPr>
@@ -7389,7 +7130,6 @@
           </w:tcPr>
           <w:p>
             <w:pPr>
-              <w:spacing w:after="0"/>
               <w:ind w:left="2"/>
               <w:rPr>
                 <w:rFonts w:ascii="Garamond" w:hAnsi="Garamond"/>
@@ -7419,7 +7159,6 @@
           </w:tcPr>
           <w:p>
             <w:pPr>
-              <w:spacing w:after="0"/>
               <w:ind w:left="2"/>
               <w:rPr>
                 <w:rFonts w:ascii="Garamond" w:hAnsi="Garamond"/>
@@ -7450,7 +7189,6 @@
           </w:tcPr>
           <w:p>
             <w:pPr>
-              <w:spacing w:after="0"/>
               <w:ind w:left="2"/>
               <w:rPr>
                 <w:rFonts w:ascii="Garamond" w:hAnsi="Garamond"/>
@@ -7476,7 +7214,6 @@
           </w:tcPr>
           <w:p>
             <w:pPr>
-              <w:spacing w:after="0"/>
               <w:rPr>
                 <w:rFonts w:ascii="Garamond" w:hAnsi="Garamond"/>
                 <w:sz w:val="20"/>
@@ -7502,10 +7239,10 @@
               <w:bottom w:val="single" w:sz="4" w:space="0" w:color="000000"/>
               <w:right w:val="single" w:sz="4" w:space="0" w:color="000000"/>
             </w:tcBorders>
-          </w:tcPr>
-          <w:p>
-            <w:pPr>
-              <w:spacing w:after="0"/>
+            <w:shd w:val="clear" w:color="auto" w:fill="FF0000"/>
+          </w:tcPr>
+          <w:p>
+            <w:pPr>
               <w:rPr>
                 <w:rFonts w:ascii="Garamond" w:hAnsi="Garamond"/>
               </w:rPr>
@@ -7524,7 +7261,6 @@
           </w:tcPr>
           <w:p>
             <w:pPr>
-              <w:spacing w:after="0"/>
               <w:rPr>
                 <w:rFonts w:ascii="Garamond" w:hAnsi="Garamond"/>
               </w:rPr>
@@ -7543,7 +7279,6 @@
           </w:tcPr>
           <w:p>
             <w:pPr>
-              <w:spacing w:after="0"/>
               <w:rPr>
                 <w:rFonts w:ascii="Garamond" w:hAnsi="Garamond"/>
               </w:rPr>

</xml_diff>

<commit_message>
WB Hut & Started WB Rocks
Completed the all white box components for the Hut. Completed the white box step, slab rocks.
</commit_message>
<xml_diff>
--- a/Asset-List-Filled.docx
+++ b/Asset-List-Filled.docx
@@ -4805,6 +4805,7 @@
               <w:bottom w:val="single" w:sz="4" w:space="0" w:color="000000"/>
               <w:right w:val="single" w:sz="4" w:space="0" w:color="000000"/>
             </w:tcBorders>
+            <w:shd w:val="clear" w:color="auto" w:fill="70AD47" w:themeFill="accent6"/>
           </w:tcPr>
           <w:p>
             <w:pPr>
@@ -4813,6 +4814,8 @@
                 <w:rFonts w:ascii="Garamond" w:hAnsi="Garamond"/>
               </w:rPr>
             </w:pPr>
+            <w:bookmarkStart w:id="0" w:name="_GoBack"/>
+            <w:bookmarkEnd w:id="0"/>
           </w:p>
         </w:tc>
         <w:tc>
@@ -5678,6 +5681,7 @@
               <w:bottom w:val="single" w:sz="4" w:space="0" w:color="000000"/>
               <w:right w:val="single" w:sz="4" w:space="0" w:color="000000"/>
             </w:tcBorders>
+            <w:shd w:val="clear" w:color="auto" w:fill="70AD47" w:themeFill="accent6"/>
           </w:tcPr>
           <w:p>
             <w:pPr>
@@ -5849,6 +5853,7 @@
               <w:bottom w:val="single" w:sz="4" w:space="0" w:color="000000"/>
               <w:right w:val="single" w:sz="4" w:space="0" w:color="000000"/>
             </w:tcBorders>
+            <w:shd w:val="clear" w:color="auto" w:fill="70AD47" w:themeFill="accent6"/>
           </w:tcPr>
           <w:p>
             <w:pPr>
@@ -6020,6 +6025,7 @@
               <w:bottom w:val="single" w:sz="4" w:space="0" w:color="000000"/>
               <w:right w:val="single" w:sz="4" w:space="0" w:color="000000"/>
             </w:tcBorders>
+            <w:shd w:val="clear" w:color="auto" w:fill="70AD47" w:themeFill="accent6"/>
           </w:tcPr>
           <w:p>
             <w:pPr>
@@ -6191,6 +6197,7 @@
               <w:bottom w:val="single" w:sz="4" w:space="0" w:color="000000"/>
               <w:right w:val="single" w:sz="4" w:space="0" w:color="000000"/>
             </w:tcBorders>
+            <w:shd w:val="clear" w:color="auto" w:fill="70AD47" w:themeFill="accent6"/>
           </w:tcPr>
           <w:p>
             <w:pPr>
@@ -6362,6 +6369,7 @@
               <w:bottom w:val="single" w:sz="4" w:space="0" w:color="000000"/>
               <w:right w:val="single" w:sz="4" w:space="0" w:color="000000"/>
             </w:tcBorders>
+            <w:shd w:val="clear" w:color="auto" w:fill="70AD47" w:themeFill="accent6"/>
           </w:tcPr>
           <w:p>
             <w:pPr>
@@ -6551,6 +6559,7 @@
               <w:bottom w:val="single" w:sz="4" w:space="0" w:color="000000"/>
               <w:right w:val="single" w:sz="4" w:space="0" w:color="000000"/>
             </w:tcBorders>
+            <w:shd w:val="clear" w:color="auto" w:fill="FF0000"/>
           </w:tcPr>
           <w:p>
             <w:pPr>
@@ -6828,8 +6837,6 @@
               </w:rPr>
               <w:t xml:space="preserve">Smoke </w:t>
             </w:r>
-            <w:bookmarkStart w:id="0" w:name="_GoBack"/>
-            <w:bookmarkEnd w:id="0"/>
           </w:p>
         </w:tc>
         <w:tc>

</xml_diff>